<commit_message>
various clean up / new css features / blog additions
</commit_message>
<xml_diff>
--- a/src/img/MichaelCorbridgeResume.docx
+++ b/src/img/MichaelCorbridgeResume.docx
@@ -51,7 +51,7 @@
           <w:sz w:val="22"/>
           <w:shd w:fill="auto" w:val="clear"/>
         </w:rPr>
-        <w:t xml:space="preserve">133 Hazelton Ave, #401</w:t>
+        <w:t xml:space="preserve">133 Hazelton Ave, Suite 401</w:t>
       </w:r>
     </w:p>
     <w:p>
@@ -154,6 +154,7 @@
             <w:spacing w:val="0"/>
             <w:position w:val="0"/>
             <w:sz w:val="22"/>
+            <w:u w:val="single"/>
             <w:shd w:fill="auto" w:val="clear"/>
           </w:rPr>
           <w:t xml:space="preserve">mikecorbridge@gmail.com</w:t>
@@ -559,7 +560,7 @@
         <w:r>
           <w:rPr>
             <w:rFonts w:ascii="Arial" w:hAnsi="Arial" w:cs="Arial" w:eastAsia="Arial"/>
-            <w:color w:val="000000"/>
+            <w:color w:val="0000FF"/>
             <w:spacing w:val="0"/>
             <w:position w:val="0"/>
             <w:sz w:val="22"/>
@@ -1076,7 +1077,7 @@
         <w:r>
           <w:rPr>
             <w:rFonts w:ascii="Arial" w:hAnsi="Arial" w:cs="Arial" w:eastAsia="Arial"/>
-            <w:color w:val="000000"/>
+            <w:color w:val="0000FF"/>
             <w:spacing w:val="0"/>
             <w:position w:val="0"/>
             <w:sz w:val="22"/>
@@ -1101,7 +1102,7 @@
         <w:r>
           <w:rPr>
             <w:rFonts w:ascii="Arial" w:hAnsi="Arial" w:cs="Arial" w:eastAsia="Arial"/>
-            <w:color w:val="000000"/>
+            <w:color w:val="0000FF"/>
             <w:spacing w:val="0"/>
             <w:position w:val="0"/>
             <w:sz w:val="22"/>

</xml_diff>